<commit_message>
Added Report & Presentation.
</commit_message>
<xml_diff>
--- a/Project/AT/docs/Adaptive_Thresholding_Report_Draft.docx
+++ b/Project/AT/docs/Adaptive_Thresholding_Report_Draft.docx
@@ -5962,21 +5962,12 @@
                                       <w:lang w:val="en-US"/>
                                     </w:rPr>
                                   </w:pPr>
-                                  <w:proofErr w:type="gramStart"/>
                                   <w:r>
                                     <w:rPr>
                                       <w:color w:val="000000" w:themeColor="text1"/>
                                       <w:lang w:val="en-US"/>
                                     </w:rPr>
-                                    <w:t>DDR[</w:t>
-                                  </w:r>
-                                  <w:proofErr w:type="gramEnd"/>
-                                  <w:r>
-                                    <w:rPr>
-                                      <w:color w:val="000000" w:themeColor="text1"/>
-                                      <w:lang w:val="en-US"/>
-                                    </w:rPr>
-                                    <w:t>0]</w:t>
+                                    <w:t>DDR[0]</w:t>
                                   </w:r>
                                 </w:p>
                               </w:txbxContent>
@@ -6105,7 +6096,6 @@
                                       <w:lang w:val="en-US"/>
                                     </w:rPr>
                                   </w:pPr>
-                                  <w:proofErr w:type="gramStart"/>
                                   <w:r>
                                     <w:rPr>
                                       <w:color w:val="000000" w:themeColor="text1"/>
@@ -6113,7 +6103,6 @@
                                     </w:rPr>
                                     <w:t>DDR[</w:t>
                                   </w:r>
-                                  <w:proofErr w:type="gramEnd"/>
                                   <w:r>
                                     <w:rPr>
                                       <w:color w:val="000000" w:themeColor="text1"/>
@@ -6545,6 +6534,7 @@
     </w:p>
     <w:p>
       <w:pPr>
+        <w:ind w:left="720"/>
         <w:jc w:val="both"/>
         <w:rPr>
           <w:rFonts w:asciiTheme="majorHAnsi" w:hAnsiTheme="majorHAnsi" w:cstheme="majorHAnsi"/>
@@ -8855,6 +8845,7 @@
     </w:p>
     <w:p>
       <w:pPr>
+        <w:ind w:left="720"/>
         <w:jc w:val="both"/>
         <w:rPr>
           <w:rFonts w:asciiTheme="majorHAnsi" w:hAnsiTheme="majorHAnsi" w:cstheme="majorHAnsi"/>

</xml_diff>